<commit_message>
Too Complicated, just leave it here
</commit_message>
<xml_diff>
--- a/Doc/Estimated Time Design.docx
+++ b/Doc/Estimated Time Design.docx
@@ -873,14 +873,14 @@
       <w:pPr>
         <w:rPr>
           <w:rFonts w:hint="eastAsia"/>
-          <w:strike/>
-          <w:lang w:eastAsia="zh-CN"/>
-        </w:rPr>
-      </w:pPr>
-      <w:r>
-        <w:rPr>
-          <w:rFonts w:hint="eastAsia"/>
-          <w:strike/>
+          <w:color w:val="FF0000"/>
+          <w:lang w:eastAsia="zh-CN"/>
+        </w:rPr>
+      </w:pPr>
+      <w:r>
+        <w:rPr>
+          <w:rFonts w:hint="eastAsia"/>
+          <w:color w:val="FF0000"/>
           <w:lang w:eastAsia="zh-CN"/>
         </w:rPr>
         <w:t>又因为</w:t>
@@ -888,31 +888,15 @@
       <w:r>
         <w:rPr>
           <w:rFonts w:hint="eastAsia"/>
-          <w:strike/>
-          <w:lang w:eastAsia="zh-CN"/>
-        </w:rPr>
-        <w:t>Execute</w:t>
-      </w:r>
-      <w:r>
-        <w:rPr>
-          <w:rFonts w:hint="eastAsia"/>
-          <w:strike/>
-          <w:lang w:eastAsia="zh-CN"/>
-        </w:rPr>
-        <w:t>和</w:t>
-      </w:r>
-      <w:r>
-        <w:rPr>
-          <w:rFonts w:hint="eastAsia"/>
-          <w:strike/>
-          <w:lang w:eastAsia="zh-CN"/>
-        </w:rPr>
-        <w:t>Commit</w:t>
-      </w:r>
-      <w:r>
-        <w:rPr>
-          <w:rFonts w:hint="eastAsia"/>
-          <w:strike/>
+          <w:color w:val="FF0000"/>
+          <w:lang w:eastAsia="zh-CN"/>
+        </w:rPr>
+        <w:t>时间更新</w:t>
+      </w:r>
+      <w:r>
+        <w:rPr>
+          <w:rFonts w:hint="eastAsia"/>
+          <w:color w:val="FF0000"/>
           <w:lang w:eastAsia="zh-CN"/>
         </w:rPr>
         <w:t>是对</w:t>
@@ -920,7 +904,7 @@
       <w:r>
         <w:rPr>
           <w:rFonts w:hint="eastAsia"/>
-          <w:strike/>
+          <w:color w:val="FF0000"/>
           <w:lang w:eastAsia="zh-CN"/>
         </w:rPr>
         <w:t>subprogram</w:t>
@@ -928,7 +912,7 @@
       <w:r>
         <w:rPr>
           <w:rFonts w:hint="eastAsia"/>
-          <w:strike/>
+          <w:color w:val="FF0000"/>
           <w:lang w:eastAsia="zh-CN"/>
         </w:rPr>
         <w:t>执行的操作，而我们需要将预估时间更新到</w:t>
@@ -936,7 +920,7 @@
       <w:r>
         <w:rPr>
           <w:rFonts w:hint="eastAsia"/>
-          <w:strike/>
+          <w:color w:val="FF0000"/>
           <w:lang w:eastAsia="zh-CN"/>
         </w:rPr>
         <w:t>sub template</w:t>
@@ -944,7 +928,7 @@
       <w:r>
         <w:rPr>
           <w:rFonts w:hint="eastAsia"/>
-          <w:strike/>
+          <w:color w:val="FF0000"/>
           <w:lang w:eastAsia="zh-CN"/>
         </w:rPr>
         <w:t>上，所以</w:t>
@@ -952,7 +936,7 @@
       <w:r>
         <w:rPr>
           <w:rFonts w:hint="eastAsia"/>
-          <w:strike/>
+          <w:color w:val="FF0000"/>
           <w:lang w:eastAsia="zh-CN"/>
         </w:rPr>
         <w:t>subprogram</w:t>
@@ -960,7 +944,7 @@
       <w:r>
         <w:rPr>
           <w:rFonts w:hint="eastAsia"/>
-          <w:strike/>
+          <w:color w:val="FF0000"/>
           <w:lang w:eastAsia="zh-CN"/>
         </w:rPr>
         <w:t>需要将</w:t>
@@ -968,7 +952,7 @@
       <w:r>
         <w:rPr>
           <w:rFonts w:hint="eastAsia"/>
-          <w:strike/>
+          <w:color w:val="FF0000"/>
           <w:lang w:eastAsia="zh-CN"/>
         </w:rPr>
         <w:t>sub template</w:t>
@@ -976,7 +960,7 @@
       <w:r>
         <w:rPr>
           <w:rFonts w:hint="eastAsia"/>
-          <w:strike/>
+          <w:color w:val="FF0000"/>
           <w:lang w:eastAsia="zh-CN"/>
         </w:rPr>
         <w:t>作为自己的一个私有属性。</w:t>
@@ -1166,7 +1150,6 @@
                 <w:rFonts w:hint="eastAsia"/>
                 <w:lang w:eastAsia="zh-CN"/>
               </w:rPr>
-              <w:lastRenderedPageBreak/>
               <w:t>1</w:t>
             </w:r>
           </w:p>
@@ -2653,7 +2636,6 @@
                 <w:rFonts w:hint="eastAsia"/>
                 <w:lang w:eastAsia="zh-CN"/>
               </w:rPr>
-              <w:lastRenderedPageBreak/>
               <w:t>%</w:t>
             </w:r>
           </w:p>
@@ -2695,6 +2677,7 @@
                 <w:rFonts w:hint="eastAsia"/>
                 <w:lang w:eastAsia="zh-CN"/>
               </w:rPr>
+              <w:lastRenderedPageBreak/>
               <w:t>mA</w:t>
             </w:r>
             <w:proofErr w:type="spellEnd"/>

</xml_diff>